<commit_message>
Minor fixes in docx
</commit_message>
<xml_diff>
--- a/log_project_analysis_update_v1.docx
+++ b/log_project_analysis_update_v1.docx
@@ -1904,6 +1904,7 @@
     </w:p>
     <w:p>
       <w:pPr>
+        <w:spacing w:line="276" w:lineRule="auto"/>
         <w:rPr>
           <w:rFonts w:ascii="Calibri" w:hAnsi="Calibri" w:cs="Calibri"/>
           <w:b/>
@@ -2003,14 +2004,18 @@
         <w:spacing w:line="276" w:lineRule="auto"/>
         <w:rPr>
           <w:rFonts w:ascii="Calibri" w:hAnsi="Calibri" w:cs="Calibri"/>
-          <w:sz w:val="22"/>
-          <w:szCs w:val="22"/>
-          <w:lang w:val="en-HK"/>
-        </w:rPr>
-      </w:pPr>
-      <w:r>
-        <w:rPr>
-          <w:rFonts w:ascii="Calibri" w:hAnsi="Calibri" w:cs="Calibri"/>
+          <w:b/>
+          <w:bCs/>
+          <w:sz w:val="22"/>
+          <w:szCs w:val="22"/>
+          <w:lang w:val="en-HK"/>
+        </w:rPr>
+      </w:pPr>
+      <w:r>
+        <w:rPr>
+          <w:rFonts w:ascii="Calibri" w:hAnsi="Calibri" w:cs="Calibri"/>
+          <w:b/>
+          <w:bCs/>
           <w:sz w:val="22"/>
           <w:szCs w:val="22"/>
           <w:lang w:val="en-HK"/>
@@ -2022,21 +2027,21 @@
       <w:pPr>
         <w:pStyle w:val="NormalWeb"/>
         <w:shd w:val="clear" w:color="auto" w:fill="FFFFFF"/>
-        <w:spacing w:before="0" w:beforeAutospacing="0" w:after="150" w:afterAutospacing="0"/>
+        <w:spacing w:before="0" w:beforeAutospacing="0" w:after="150" w:afterAutospacing="0" w:line="276" w:lineRule="auto"/>
         <w:ind w:left="792"/>
         <w:rPr>
-          <w:rFonts w:ascii="Helvetica Neue" w:hAnsi="Helvetica Neue"/>
+          <w:rFonts w:ascii="Calibri" w:hAnsi="Calibri" w:cs="Calibri"/>
           <w:color w:val="333333"/>
-          <w:sz w:val="21"/>
-          <w:szCs w:val="21"/>
-        </w:rPr>
-      </w:pPr>
-      <w:r>
-        <w:rPr>
-          <w:rFonts w:ascii="Helvetica Neue" w:hAnsi="Helvetica Neue"/>
+          <w:sz w:val="22"/>
+          <w:szCs w:val="22"/>
+        </w:rPr>
+      </w:pPr>
+      <w:r>
+        <w:rPr>
+          <w:rFonts w:ascii="Calibri" w:hAnsi="Calibri" w:cs="Calibri"/>
           <w:color w:val="333333"/>
-          <w:sz w:val="21"/>
-          <w:szCs w:val="21"/>
+          <w:sz w:val="22"/>
+          <w:szCs w:val="22"/>
         </w:rPr>
         <w:t>We used the Wilcoxon rank sum test to compare soil nutrient levels between log and open plots.</w:t>
       </w:r>
@@ -2051,14 +2056,18 @@
         <w:spacing w:line="276" w:lineRule="auto"/>
         <w:rPr>
           <w:rFonts w:ascii="Calibri" w:hAnsi="Calibri" w:cs="Calibri"/>
-          <w:sz w:val="22"/>
-          <w:szCs w:val="22"/>
-          <w:lang w:val="en-HK"/>
-        </w:rPr>
-      </w:pPr>
-      <w:r>
-        <w:rPr>
-          <w:rFonts w:ascii="Calibri" w:hAnsi="Calibri" w:cs="Calibri"/>
+          <w:b/>
+          <w:bCs/>
+          <w:sz w:val="22"/>
+          <w:szCs w:val="22"/>
+          <w:lang w:val="en-HK"/>
+        </w:rPr>
+      </w:pPr>
+      <w:r>
+        <w:rPr>
+          <w:rFonts w:ascii="Calibri" w:hAnsi="Calibri" w:cs="Calibri"/>
+          <w:b/>
+          <w:bCs/>
           <w:sz w:val="22"/>
           <w:szCs w:val="22"/>
           <w:lang w:val="en-HK"/>
@@ -2098,14 +2107,18 @@
         <w:spacing w:line="276" w:lineRule="auto"/>
         <w:rPr>
           <w:rFonts w:ascii="Calibri" w:hAnsi="Calibri" w:cs="Calibri"/>
-          <w:sz w:val="22"/>
-          <w:szCs w:val="22"/>
-          <w:lang w:val="en-HK"/>
-        </w:rPr>
-      </w:pPr>
-      <w:r>
-        <w:rPr>
-          <w:rFonts w:ascii="Calibri" w:hAnsi="Calibri" w:cs="Calibri"/>
+          <w:b/>
+          <w:bCs/>
+          <w:sz w:val="22"/>
+          <w:szCs w:val="22"/>
+          <w:lang w:val="en-HK"/>
+        </w:rPr>
+      </w:pPr>
+      <w:r>
+        <w:rPr>
+          <w:rFonts w:ascii="Calibri" w:hAnsi="Calibri" w:cs="Calibri"/>
+          <w:b/>
+          <w:bCs/>
           <w:sz w:val="22"/>
           <w:szCs w:val="22"/>
           <w:lang w:val="en-HK"/>
@@ -2150,7 +2163,10 @@
       </w:pPr>
       <w:r>
         <w:rPr>
+          <w:rFonts w:ascii="Calibri" w:hAnsi="Calibri" w:cs="Calibri"/>
           <w:noProof/>
+          <w:sz w:val="22"/>
+          <w:szCs w:val="22"/>
         </w:rPr>
         <w:drawing>
           <wp:inline distT="0" distB="0" distL="0" distR="0" wp14:anchorId="09A0C251" wp14:editId="7C8B50B0">
@@ -2328,14 +2344,18 @@
         <w:spacing w:line="276" w:lineRule="auto"/>
         <w:rPr>
           <w:rFonts w:ascii="Calibri" w:hAnsi="Calibri" w:cs="Calibri"/>
-          <w:sz w:val="22"/>
-          <w:szCs w:val="22"/>
-          <w:lang w:val="en-HK"/>
-        </w:rPr>
-      </w:pPr>
-      <w:r>
-        <w:rPr>
-          <w:rFonts w:ascii="Calibri" w:hAnsi="Calibri" w:cs="Calibri"/>
+          <w:b/>
+          <w:bCs/>
+          <w:sz w:val="22"/>
+          <w:szCs w:val="22"/>
+          <w:lang w:val="en-HK"/>
+        </w:rPr>
+      </w:pPr>
+      <w:r>
+        <w:rPr>
+          <w:rFonts w:ascii="Calibri" w:hAnsi="Calibri" w:cs="Calibri"/>
+          <w:b/>
+          <w:bCs/>
           <w:sz w:val="22"/>
           <w:szCs w:val="22"/>
           <w:lang w:val="en-HK"/>
@@ -2358,310 +2378,310 @@
       </w:pPr>
       <w:r>
         <w:rPr>
-          <w:rFonts w:ascii="Helvetica Neue" w:hAnsi="Helvetica Neue"/>
+          <w:rFonts w:ascii="Calibri" w:hAnsi="Calibri" w:cs="Calibri"/>
           <w:color w:val="333333"/>
-          <w:sz w:val="21"/>
-          <w:szCs w:val="21"/>
+          <w:sz w:val="22"/>
+          <w:szCs w:val="22"/>
           <w:shd w:val="clear" w:color="auto" w:fill="FFFFFF"/>
         </w:rPr>
         <w:t>We used an LMER to model the effect of all soil components on the abundance of plant individuals (</w:t>
       </w:r>
       <w:r>
         <w:rPr>
-          <w:rFonts w:ascii="Helvetica Neue" w:hAnsi="Helvetica Neue"/>
+          <w:rFonts w:ascii="Calibri" w:hAnsi="Calibri" w:cs="Calibri"/>
           <w:color w:val="333333"/>
-          <w:sz w:val="21"/>
-          <w:szCs w:val="21"/>
+          <w:sz w:val="22"/>
+          <w:szCs w:val="22"/>
           <w:shd w:val="clear" w:color="auto" w:fill="FFFFFF"/>
         </w:rPr>
         <w:t xml:space="preserve">composite </w:t>
       </w:r>
       <w:r>
         <w:rPr>
-          <w:rFonts w:ascii="Helvetica Neue" w:hAnsi="Helvetica Neue"/>
+          <w:rFonts w:ascii="Calibri" w:hAnsi="Calibri" w:cs="Calibri"/>
           <w:color w:val="333333"/>
-          <w:sz w:val="21"/>
-          <w:szCs w:val="21"/>
+          <w:sz w:val="22"/>
+          <w:szCs w:val="22"/>
           <w:shd w:val="clear" w:color="auto" w:fill="FFFFFF"/>
         </w:rPr>
         <w:t>data</w:t>
       </w:r>
       <w:r>
         <w:rPr>
-          <w:rFonts w:ascii="Helvetica Neue" w:hAnsi="Helvetica Neue"/>
+          <w:rFonts w:ascii="Calibri" w:hAnsi="Calibri" w:cs="Calibri"/>
           <w:color w:val="333333"/>
-          <w:sz w:val="21"/>
-          <w:szCs w:val="21"/>
+          <w:sz w:val="22"/>
+          <w:szCs w:val="22"/>
           <w:shd w:val="clear" w:color="auto" w:fill="FFFFFF"/>
         </w:rPr>
         <w:t xml:space="preserve"> pooling data</w:t>
       </w:r>
       <w:r>
         <w:rPr>
-          <w:rFonts w:ascii="Helvetica Neue" w:hAnsi="Helvetica Neue"/>
+          <w:rFonts w:ascii="Calibri" w:hAnsi="Calibri" w:cs="Calibri"/>
           <w:color w:val="333333"/>
-          <w:sz w:val="21"/>
-          <w:szCs w:val="21"/>
+          <w:sz w:val="22"/>
+          <w:szCs w:val="22"/>
           <w:shd w:val="clear" w:color="auto" w:fill="FFFFFF"/>
         </w:rPr>
         <w:t xml:space="preserve"> from 2020, 2021, and 2022). </w:t>
       </w:r>
       <w:r>
         <w:rPr>
-          <w:rFonts w:ascii="Helvetica Neue" w:hAnsi="Helvetica Neue"/>
+          <w:rFonts w:ascii="Calibri" w:hAnsi="Calibri" w:cs="Calibri"/>
           <w:color w:val="333333"/>
-          <w:sz w:val="21"/>
-          <w:szCs w:val="21"/>
+          <w:sz w:val="22"/>
+          <w:szCs w:val="22"/>
           <w:shd w:val="clear" w:color="auto" w:fill="FFFFFF"/>
         </w:rPr>
         <w:t xml:space="preserve"> We included “year” as a random intercept. </w:t>
       </w:r>
       <w:r>
         <w:rPr>
-          <w:rFonts w:ascii="Helvetica Neue" w:hAnsi="Helvetica Neue"/>
+          <w:rFonts w:ascii="Calibri" w:hAnsi="Calibri" w:cs="Calibri"/>
           <w:color w:val="333333"/>
-          <w:sz w:val="21"/>
-          <w:szCs w:val="21"/>
+          <w:sz w:val="22"/>
+          <w:szCs w:val="22"/>
           <w:shd w:val="clear" w:color="auto" w:fill="FFFFFF"/>
         </w:rPr>
         <w:t>Additionally, we performed a model dredging (MuMln package) to obtain</w:t>
       </w:r>
       <w:r>
         <w:rPr>
-          <w:rFonts w:ascii="Helvetica Neue" w:hAnsi="Helvetica Neue"/>
+          <w:rFonts w:ascii="Calibri" w:hAnsi="Calibri" w:cs="Calibri"/>
           <w:color w:val="333333"/>
-          <w:sz w:val="21"/>
-          <w:szCs w:val="21"/>
+          <w:sz w:val="22"/>
+          <w:szCs w:val="22"/>
           <w:shd w:val="clear" w:color="auto" w:fill="FFFFFF"/>
         </w:rPr>
         <w:t xml:space="preserve"> all possible </w:t>
       </w:r>
       <w:r>
         <w:rPr>
-          <w:rFonts w:ascii="Helvetica Neue" w:hAnsi="Helvetica Neue"/>
+          <w:rFonts w:ascii="Calibri" w:hAnsi="Calibri" w:cs="Calibri"/>
           <w:color w:val="333333"/>
-          <w:sz w:val="21"/>
-          <w:szCs w:val="21"/>
+          <w:sz w:val="22"/>
+          <w:szCs w:val="22"/>
           <w:shd w:val="clear" w:color="auto" w:fill="FFFFFF"/>
         </w:rPr>
         <w:t xml:space="preserve">models with different </w:t>
       </w:r>
       <w:r>
         <w:rPr>
-          <w:rFonts w:ascii="Helvetica Neue" w:hAnsi="Helvetica Neue"/>
+          <w:rFonts w:ascii="Calibri" w:hAnsi="Calibri" w:cs="Calibri"/>
           <w:color w:val="333333"/>
-          <w:sz w:val="21"/>
-          <w:szCs w:val="21"/>
+          <w:sz w:val="22"/>
+          <w:szCs w:val="22"/>
           <w:shd w:val="clear" w:color="auto" w:fill="FFFFFF"/>
         </w:rPr>
         <w:t>combination</w:t>
       </w:r>
       <w:r>
         <w:rPr>
-          <w:rFonts w:ascii="Helvetica Neue" w:hAnsi="Helvetica Neue"/>
+          <w:rFonts w:ascii="Calibri" w:hAnsi="Calibri" w:cs="Calibri"/>
           <w:color w:val="333333"/>
-          <w:sz w:val="21"/>
-          <w:szCs w:val="21"/>
+          <w:sz w:val="22"/>
+          <w:szCs w:val="22"/>
           <w:shd w:val="clear" w:color="auto" w:fill="FFFFFF"/>
         </w:rPr>
         <w:t>s</w:t>
       </w:r>
       <w:r>
         <w:rPr>
-          <w:rFonts w:ascii="Helvetica Neue" w:hAnsi="Helvetica Neue"/>
+          <w:rFonts w:ascii="Calibri" w:hAnsi="Calibri" w:cs="Calibri"/>
           <w:color w:val="333333"/>
-          <w:sz w:val="21"/>
-          <w:szCs w:val="21"/>
+          <w:sz w:val="22"/>
+          <w:szCs w:val="22"/>
           <w:shd w:val="clear" w:color="auto" w:fill="FFFFFF"/>
         </w:rPr>
         <w:t xml:space="preserve"> </w:t>
       </w:r>
       <w:r>
         <w:rPr>
-          <w:rFonts w:ascii="Helvetica Neue" w:hAnsi="Helvetica Neue"/>
+          <w:rFonts w:ascii="Calibri" w:hAnsi="Calibri" w:cs="Calibri"/>
           <w:color w:val="333333"/>
-          <w:sz w:val="21"/>
-          <w:szCs w:val="21"/>
+          <w:sz w:val="22"/>
+          <w:szCs w:val="22"/>
           <w:shd w:val="clear" w:color="auto" w:fill="FFFFFF"/>
         </w:rPr>
         <w:t xml:space="preserve">of variables </w:t>
       </w:r>
       <w:r>
         <w:rPr>
-          <w:rFonts w:ascii="Helvetica Neue" w:hAnsi="Helvetica Neue"/>
+          <w:rFonts w:ascii="Calibri" w:hAnsi="Calibri" w:cs="Calibri"/>
           <w:color w:val="333333"/>
-          <w:sz w:val="21"/>
-          <w:szCs w:val="21"/>
+          <w:sz w:val="22"/>
+          <w:szCs w:val="22"/>
           <w:shd w:val="clear" w:color="auto" w:fill="FFFFFF"/>
         </w:rPr>
         <w:t>from the global model</w:t>
       </w:r>
       <w:r>
         <w:rPr>
-          <w:rFonts w:ascii="Helvetica Neue" w:hAnsi="Helvetica Neue"/>
+          <w:rFonts w:ascii="Calibri" w:hAnsi="Calibri" w:cs="Calibri"/>
           <w:color w:val="333333"/>
-          <w:sz w:val="21"/>
-          <w:szCs w:val="21"/>
+          <w:sz w:val="22"/>
+          <w:szCs w:val="22"/>
           <w:shd w:val="clear" w:color="auto" w:fill="FFFFFF"/>
         </w:rPr>
         <w:t xml:space="preserve">. We </w:t>
       </w:r>
       <w:r>
         <w:rPr>
-          <w:rFonts w:ascii="Helvetica Neue" w:hAnsi="Helvetica Neue"/>
+          <w:rFonts w:ascii="Calibri" w:hAnsi="Calibri" w:cs="Calibri"/>
           <w:color w:val="333333"/>
-          <w:sz w:val="21"/>
-          <w:szCs w:val="21"/>
+          <w:sz w:val="22"/>
+          <w:szCs w:val="22"/>
           <w:shd w:val="clear" w:color="auto" w:fill="FFFFFF"/>
         </w:rPr>
         <w:t>then perform</w:t>
       </w:r>
       <w:r>
         <w:rPr>
-          <w:rFonts w:ascii="Helvetica Neue" w:hAnsi="Helvetica Neue"/>
+          <w:rFonts w:ascii="Calibri" w:hAnsi="Calibri" w:cs="Calibri"/>
           <w:color w:val="333333"/>
-          <w:sz w:val="21"/>
-          <w:szCs w:val="21"/>
+          <w:sz w:val="22"/>
+          <w:szCs w:val="22"/>
           <w:shd w:val="clear" w:color="auto" w:fill="FFFFFF"/>
         </w:rPr>
         <w:t>ed</w:t>
       </w:r>
       <w:r>
         <w:rPr>
-          <w:rFonts w:ascii="Helvetica Neue" w:hAnsi="Helvetica Neue"/>
+          <w:rFonts w:ascii="Calibri" w:hAnsi="Calibri" w:cs="Calibri"/>
           <w:color w:val="333333"/>
-          <w:sz w:val="21"/>
-          <w:szCs w:val="21"/>
+          <w:sz w:val="22"/>
+          <w:szCs w:val="22"/>
           <w:shd w:val="clear" w:color="auto" w:fill="FFFFFF"/>
         </w:rPr>
         <w:t xml:space="preserve"> model averaging </w:t>
       </w:r>
       <w:r>
         <w:rPr>
-          <w:rFonts w:ascii="Helvetica Neue" w:hAnsi="Helvetica Neue"/>
+          <w:rFonts w:ascii="Calibri" w:hAnsi="Calibri" w:cs="Calibri"/>
           <w:color w:val="333333"/>
-          <w:sz w:val="21"/>
-          <w:szCs w:val="21"/>
+          <w:sz w:val="22"/>
+          <w:szCs w:val="22"/>
           <w:shd w:val="clear" w:color="auto" w:fill="FFFFFF"/>
         </w:rPr>
         <w:t xml:space="preserve">on the model subset with </w:t>
       </w:r>
       <w:r>
         <w:rPr>
-          <w:rFonts w:ascii="Helvetica Neue" w:hAnsi="Helvetica Neue"/>
+          <w:rFonts w:ascii="Calibri" w:hAnsi="Calibri" w:cs="Calibri"/>
           <w:color w:val="333333"/>
-          <w:sz w:val="21"/>
-          <w:szCs w:val="21"/>
+          <w:sz w:val="22"/>
+          <w:szCs w:val="22"/>
           <w:shd w:val="clear" w:color="auto" w:fill="FFFFFF"/>
         </w:rPr>
         <w:t xml:space="preserve">the </w:t>
       </w:r>
       <w:r>
         <w:rPr>
-          <w:rFonts w:ascii="Helvetica Neue" w:hAnsi="Helvetica Neue"/>
+          <w:rFonts w:ascii="Calibri" w:hAnsi="Calibri" w:cs="Calibri"/>
           <w:color w:val="333333"/>
-          <w:sz w:val="21"/>
-          <w:szCs w:val="21"/>
+          <w:sz w:val="22"/>
+          <w:szCs w:val="22"/>
           <w:shd w:val="clear" w:color="auto" w:fill="FFFFFF"/>
         </w:rPr>
         <w:t xml:space="preserve">cumulative sum of </w:t>
       </w:r>
       <w:r>
         <w:rPr>
-          <w:rFonts w:ascii="Helvetica Neue" w:hAnsi="Helvetica Neue"/>
+          <w:rFonts w:ascii="Calibri" w:hAnsi="Calibri" w:cs="Calibri"/>
           <w:color w:val="333333"/>
-          <w:sz w:val="21"/>
-          <w:szCs w:val="21"/>
+          <w:sz w:val="22"/>
+          <w:szCs w:val="22"/>
           <w:shd w:val="clear" w:color="auto" w:fill="FFFFFF"/>
         </w:rPr>
         <w:t>Akaike</w:t>
       </w:r>
       <w:r>
         <w:rPr>
-          <w:rFonts w:ascii="Helvetica Neue" w:hAnsi="Helvetica Neue"/>
+          <w:rFonts w:ascii="Calibri" w:hAnsi="Calibri" w:cs="Calibri"/>
           <w:color w:val="333333"/>
-          <w:sz w:val="21"/>
-          <w:szCs w:val="21"/>
+          <w:sz w:val="22"/>
+          <w:szCs w:val="22"/>
           <w:shd w:val="clear" w:color="auto" w:fill="FFFFFF"/>
         </w:rPr>
         <w:t xml:space="preserve"> Information Criterion weights equal to 0.95. </w:t>
       </w:r>
       <w:r>
         <w:rPr>
-          <w:rFonts w:ascii="Helvetica Neue" w:hAnsi="Helvetica Neue"/>
+          <w:rFonts w:ascii="Calibri" w:hAnsi="Calibri" w:cs="Calibri"/>
           <w:color w:val="333333"/>
-          <w:sz w:val="21"/>
-          <w:szCs w:val="21"/>
+          <w:sz w:val="22"/>
+          <w:szCs w:val="22"/>
           <w:shd w:val="clear" w:color="auto" w:fill="FFFFFF"/>
         </w:rPr>
         <w:t>The relative importance of each soil element was</w:t>
       </w:r>
       <w:r>
         <w:rPr>
-          <w:rFonts w:ascii="Helvetica Neue" w:hAnsi="Helvetica Neue"/>
+          <w:rFonts w:ascii="Calibri" w:hAnsi="Calibri" w:cs="Calibri"/>
           <w:color w:val="333333"/>
-          <w:sz w:val="21"/>
-          <w:szCs w:val="21"/>
+          <w:sz w:val="22"/>
+          <w:szCs w:val="22"/>
           <w:shd w:val="clear" w:color="auto" w:fill="FFFFFF"/>
         </w:rPr>
         <w:t xml:space="preserve"> ranked by each element’s </w:t>
       </w:r>
       <w:r>
         <w:rPr>
-          <w:rFonts w:ascii="Helvetica Neue" w:hAnsi="Helvetica Neue"/>
+          <w:rFonts w:ascii="Calibri" w:hAnsi="Calibri" w:cs="Calibri"/>
           <w:color w:val="333333"/>
-          <w:sz w:val="21"/>
-          <w:szCs w:val="21"/>
+          <w:sz w:val="22"/>
+          <w:szCs w:val="22"/>
           <w:shd w:val="clear" w:color="auto" w:fill="FFFFFF"/>
         </w:rPr>
         <w:t>sum of</w:t>
       </w:r>
       <w:r>
         <w:rPr>
-          <w:rFonts w:ascii="Helvetica Neue" w:hAnsi="Helvetica Neue"/>
+          <w:rFonts w:ascii="Calibri" w:hAnsi="Calibri" w:cs="Calibri"/>
           <w:color w:val="333333"/>
-          <w:sz w:val="21"/>
-          <w:szCs w:val="21"/>
+          <w:sz w:val="22"/>
+          <w:szCs w:val="22"/>
           <w:shd w:val="clear" w:color="auto" w:fill="FFFFFF"/>
         </w:rPr>
         <w:t xml:space="preserve"> weight </w:t>
       </w:r>
       <w:r>
         <w:rPr>
-          <w:rFonts w:ascii="Helvetica Neue" w:hAnsi="Helvetica Neue"/>
+          <w:rFonts w:ascii="Calibri" w:hAnsi="Calibri" w:cs="Calibri"/>
           <w:color w:val="333333"/>
-          <w:sz w:val="21"/>
-          <w:szCs w:val="21"/>
+          <w:sz w:val="22"/>
+          <w:szCs w:val="22"/>
           <w:shd w:val="clear" w:color="auto" w:fill="FFFFFF"/>
         </w:rPr>
         <w:t>in all models</w:t>
       </w:r>
       <w:r>
         <w:rPr>
-          <w:rFonts w:ascii="Helvetica Neue" w:hAnsi="Helvetica Neue"/>
+          <w:rFonts w:ascii="Calibri" w:hAnsi="Calibri" w:cs="Calibri"/>
           <w:color w:val="333333"/>
-          <w:sz w:val="21"/>
-          <w:szCs w:val="21"/>
+          <w:sz w:val="22"/>
+          <w:szCs w:val="22"/>
           <w:shd w:val="clear" w:color="auto" w:fill="FFFFFF"/>
         </w:rPr>
         <w:t xml:space="preserve"> within that subset</w:t>
       </w:r>
       <w:r>
         <w:rPr>
-          <w:rFonts w:ascii="Helvetica Neue" w:hAnsi="Helvetica Neue"/>
+          <w:rFonts w:ascii="Calibri" w:hAnsi="Calibri" w:cs="Calibri"/>
           <w:color w:val="333333"/>
-          <w:sz w:val="21"/>
-          <w:szCs w:val="21"/>
+          <w:sz w:val="22"/>
+          <w:szCs w:val="22"/>
           <w:shd w:val="clear" w:color="auto" w:fill="FFFFFF"/>
         </w:rPr>
         <w:t xml:space="preserve"> </w:t>
       </w:r>
       <w:r>
         <w:rPr>
-          <w:rFonts w:ascii="Helvetica Neue" w:hAnsi="Helvetica Neue"/>
+          <w:rFonts w:ascii="Calibri" w:hAnsi="Calibri" w:cs="Calibri"/>
           <w:color w:val="333333"/>
-          <w:sz w:val="21"/>
-          <w:szCs w:val="21"/>
+          <w:sz w:val="22"/>
+          <w:szCs w:val="22"/>
           <w:shd w:val="clear" w:color="auto" w:fill="FFFFFF"/>
         </w:rPr>
         <w:t>containing it.</w:t>
@@ -2677,14 +2697,18 @@
         <w:spacing w:line="276" w:lineRule="auto"/>
         <w:rPr>
           <w:rFonts w:ascii="Calibri" w:hAnsi="Calibri" w:cs="Calibri"/>
-          <w:sz w:val="22"/>
-          <w:szCs w:val="22"/>
-          <w:lang w:val="en-HK"/>
-        </w:rPr>
-      </w:pPr>
-      <w:r>
-        <w:rPr>
-          <w:rFonts w:ascii="Calibri" w:hAnsi="Calibri" w:cs="Calibri"/>
+          <w:b/>
+          <w:bCs/>
+          <w:sz w:val="22"/>
+          <w:szCs w:val="22"/>
+          <w:lang w:val="en-HK"/>
+        </w:rPr>
+      </w:pPr>
+      <w:r>
+        <w:rPr>
+          <w:rFonts w:ascii="Calibri" w:hAnsi="Calibri" w:cs="Calibri"/>
+          <w:b/>
+          <w:bCs/>
           <w:sz w:val="22"/>
           <w:szCs w:val="22"/>
           <w:lang w:val="en-HK"/>
@@ -2761,14 +2785,18 @@
         <w:spacing w:line="276" w:lineRule="auto"/>
         <w:rPr>
           <w:rFonts w:ascii="Calibri" w:hAnsi="Calibri" w:cs="Calibri"/>
-          <w:sz w:val="22"/>
-          <w:szCs w:val="22"/>
-          <w:lang w:val="en-HK"/>
-        </w:rPr>
-      </w:pPr>
-      <w:r>
-        <w:rPr>
-          <w:rFonts w:ascii="Calibri" w:hAnsi="Calibri" w:cs="Calibri"/>
+          <w:b/>
+          <w:bCs/>
+          <w:sz w:val="22"/>
+          <w:szCs w:val="22"/>
+          <w:lang w:val="en-HK"/>
+        </w:rPr>
+      </w:pPr>
+      <w:r>
+        <w:rPr>
+          <w:rFonts w:ascii="Calibri" w:hAnsi="Calibri" w:cs="Calibri"/>
+          <w:b/>
+          <w:bCs/>
           <w:sz w:val="22"/>
           <w:szCs w:val="22"/>
           <w:lang w:val="en-HK"/>
@@ -2999,14 +3027,18 @@
         <w:spacing w:line="276" w:lineRule="auto"/>
         <w:rPr>
           <w:rFonts w:ascii="Calibri" w:hAnsi="Calibri" w:cs="Calibri"/>
-          <w:sz w:val="22"/>
-          <w:szCs w:val="22"/>
-          <w:lang w:val="en-HK"/>
-        </w:rPr>
-      </w:pPr>
-      <w:r>
-        <w:rPr>
-          <w:rFonts w:ascii="Calibri" w:hAnsi="Calibri" w:cs="Calibri"/>
+          <w:b/>
+          <w:bCs/>
+          <w:sz w:val="22"/>
+          <w:szCs w:val="22"/>
+          <w:lang w:val="en-HK"/>
+        </w:rPr>
+      </w:pPr>
+      <w:r>
+        <w:rPr>
+          <w:rFonts w:ascii="Calibri" w:hAnsi="Calibri" w:cs="Calibri"/>
+          <w:b/>
+          <w:bCs/>
           <w:sz w:val="22"/>
           <w:szCs w:val="22"/>
           <w:lang w:val="en-HK"/>
@@ -3064,11 +3096,33 @@
       <w:r>
         <w:rPr>
           <w:rFonts w:ascii="Calibri" w:hAnsi="Calibri" w:cs="Calibri"/>
-          <w:sz w:val="22"/>
-          <w:szCs w:val="22"/>
-          <w:lang w:val="en-HK"/>
-        </w:rPr>
-        <w:t>Changes made</w:t>
+          <w:b/>
+          <w:bCs/>
+          <w:sz w:val="22"/>
+          <w:szCs w:val="22"/>
+          <w:lang w:val="en-HK"/>
+        </w:rPr>
+        <w:t>Changes</w:t>
+      </w:r>
+      <w:r>
+        <w:rPr>
+          <w:rFonts w:ascii="Calibri" w:hAnsi="Calibri" w:cs="Calibri"/>
+          <w:sz w:val="22"/>
+          <w:szCs w:val="22"/>
+          <w:lang w:val="en-HK"/>
+        </w:rPr>
+        <w:t xml:space="preserve"> </w:t>
+      </w:r>
+      <w:r>
+        <w:rPr>
+          <w:rFonts w:ascii="Calibri" w:hAnsi="Calibri" w:cs="Calibri"/>
+          <w:b/>
+          <w:bCs/>
+          <w:sz w:val="22"/>
+          <w:szCs w:val="22"/>
+          <w:lang w:val="en-HK"/>
+        </w:rPr>
+        <w:t>made</w:t>
       </w:r>
     </w:p>
     <w:p>
@@ -3104,14 +3158,18 @@
         <w:spacing w:line="276" w:lineRule="auto"/>
         <w:rPr>
           <w:rFonts w:ascii="Calibri" w:hAnsi="Calibri" w:cs="Calibri"/>
-          <w:sz w:val="22"/>
-          <w:szCs w:val="22"/>
-          <w:lang w:val="en-HK"/>
-        </w:rPr>
-      </w:pPr>
-      <w:r>
-        <w:rPr>
-          <w:rFonts w:ascii="Calibri" w:hAnsi="Calibri" w:cs="Calibri"/>
+          <w:b/>
+          <w:bCs/>
+          <w:sz w:val="22"/>
+          <w:szCs w:val="22"/>
+          <w:lang w:val="en-HK"/>
+        </w:rPr>
+      </w:pPr>
+      <w:r>
+        <w:rPr>
+          <w:rFonts w:ascii="Calibri" w:hAnsi="Calibri" w:cs="Calibri"/>
+          <w:b/>
+          <w:bCs/>
           <w:sz w:val="22"/>
           <w:szCs w:val="22"/>
           <w:lang w:val="en-HK"/>
@@ -3313,14 +3371,18 @@
         <w:spacing w:line="276" w:lineRule="auto"/>
         <w:rPr>
           <w:rFonts w:ascii="Calibri" w:hAnsi="Calibri" w:cs="Calibri"/>
-          <w:sz w:val="22"/>
-          <w:szCs w:val="22"/>
-          <w:lang w:val="en-HK"/>
-        </w:rPr>
-      </w:pPr>
-      <w:r>
-        <w:rPr>
-          <w:rFonts w:ascii="Calibri" w:hAnsi="Calibri" w:cs="Calibri"/>
+          <w:b/>
+          <w:bCs/>
+          <w:sz w:val="22"/>
+          <w:szCs w:val="22"/>
+          <w:lang w:val="en-HK"/>
+        </w:rPr>
+      </w:pPr>
+      <w:r>
+        <w:rPr>
+          <w:rFonts w:ascii="Calibri" w:hAnsi="Calibri" w:cs="Calibri"/>
+          <w:b/>
+          <w:bCs/>
           <w:sz w:val="22"/>
           <w:szCs w:val="22"/>
           <w:lang w:val="en-HK"/>
@@ -3365,10 +3427,10 @@
       </w:r>
       <w:r>
         <w:rPr>
-          <w:rFonts w:ascii="Helvetica Neue" w:hAnsi="Helvetica Neue"/>
+          <w:rFonts w:ascii="Calibri" w:hAnsi="Calibri" w:cs="Calibri"/>
           <w:color w:val="333333"/>
-          <w:sz w:val="21"/>
-          <w:szCs w:val="21"/>
+          <w:sz w:val="22"/>
+          <w:szCs w:val="22"/>
           <w:shd w:val="clear" w:color="auto" w:fill="FFFFFF"/>
         </w:rPr>
         <w:t xml:space="preserve">composite data pooling data from 2020, 2021, and 2022) </w:t>
@@ -3424,14 +3486,18 @@
         <w:spacing w:line="276" w:lineRule="auto"/>
         <w:rPr>
           <w:rFonts w:ascii="Calibri" w:hAnsi="Calibri" w:cs="Calibri"/>
-          <w:sz w:val="22"/>
-          <w:szCs w:val="22"/>
-          <w:lang w:val="en-HK"/>
-        </w:rPr>
-      </w:pPr>
-      <w:r>
-        <w:rPr>
-          <w:rFonts w:ascii="Calibri" w:hAnsi="Calibri" w:cs="Calibri"/>
+          <w:b/>
+          <w:bCs/>
+          <w:sz w:val="22"/>
+          <w:szCs w:val="22"/>
+          <w:lang w:val="en-HK"/>
+        </w:rPr>
+      </w:pPr>
+      <w:r>
+        <w:rPr>
+          <w:rFonts w:ascii="Calibri" w:hAnsi="Calibri" w:cs="Calibri"/>
+          <w:b/>
+          <w:bCs/>
           <w:sz w:val="22"/>
           <w:szCs w:val="22"/>
           <w:lang w:val="en-HK"/>
@@ -3525,14 +3591,18 @@
         <w:spacing w:line="276" w:lineRule="auto"/>
         <w:rPr>
           <w:rFonts w:ascii="Calibri" w:hAnsi="Calibri" w:cs="Calibri"/>
-          <w:sz w:val="22"/>
-          <w:szCs w:val="22"/>
-          <w:lang w:val="en-HK"/>
-        </w:rPr>
-      </w:pPr>
-      <w:r>
-        <w:rPr>
-          <w:rFonts w:ascii="Calibri" w:hAnsi="Calibri" w:cs="Calibri"/>
+          <w:b/>
+          <w:bCs/>
+          <w:sz w:val="22"/>
+          <w:szCs w:val="22"/>
+          <w:lang w:val="en-HK"/>
+        </w:rPr>
+      </w:pPr>
+      <w:r>
+        <w:rPr>
+          <w:rFonts w:ascii="Calibri" w:hAnsi="Calibri" w:cs="Calibri"/>
+          <w:b/>
+          <w:bCs/>
           <w:sz w:val="22"/>
           <w:szCs w:val="22"/>
           <w:lang w:val="en-HK"/>
@@ -3625,6 +3695,19 @@
         </w:rPr>
         <w:t>.</w:t>
       </w:r>
+    </w:p>
+    <w:p>
+      <w:pPr>
+        <w:pStyle w:val="ListParagraph"/>
+        <w:spacing w:line="276" w:lineRule="auto"/>
+        <w:ind w:left="792"/>
+        <w:rPr>
+          <w:rFonts w:ascii="Calibri" w:hAnsi="Calibri" w:cs="Calibri"/>
+          <w:sz w:val="22"/>
+          <w:szCs w:val="22"/>
+          <w:lang w:val="en-HK"/>
+        </w:rPr>
+      </w:pPr>
     </w:p>
     <w:p>
       <w:pPr>
@@ -3636,14 +3719,18 @@
         <w:spacing w:line="276" w:lineRule="auto"/>
         <w:rPr>
           <w:rFonts w:ascii="Calibri" w:hAnsi="Calibri" w:cs="Calibri"/>
-          <w:sz w:val="22"/>
-          <w:szCs w:val="22"/>
-          <w:lang w:val="en-HK"/>
-        </w:rPr>
-      </w:pPr>
-      <w:r>
-        <w:rPr>
-          <w:rFonts w:ascii="Calibri" w:hAnsi="Calibri" w:cs="Calibri"/>
+          <w:b/>
+          <w:bCs/>
+          <w:sz w:val="22"/>
+          <w:szCs w:val="22"/>
+          <w:lang w:val="en-HK"/>
+        </w:rPr>
+      </w:pPr>
+      <w:r>
+        <w:rPr>
+          <w:rFonts w:ascii="Calibri" w:hAnsi="Calibri" w:cs="Calibri"/>
+          <w:b/>
+          <w:bCs/>
           <w:sz w:val="22"/>
           <w:szCs w:val="22"/>
           <w:lang w:val="en-HK"/>
@@ -3736,7 +3823,10 @@
       </w:pPr>
       <w:r>
         <w:rPr>
+          <w:rFonts w:ascii="Calibri" w:hAnsi="Calibri" w:cs="Calibri"/>
           <w:noProof/>
+          <w:sz w:val="22"/>
+          <w:szCs w:val="22"/>
         </w:rPr>
         <w:drawing>
           <wp:inline distT="0" distB="0" distL="0" distR="0" wp14:anchorId="4DC5E890" wp14:editId="592FD0C0">
@@ -3903,7 +3993,10 @@
       </w:pPr>
       <w:r>
         <w:rPr>
+          <w:rFonts w:ascii="Calibri" w:hAnsi="Calibri" w:cs="Calibri"/>
           <w:noProof/>
+          <w:sz w:val="22"/>
+          <w:szCs w:val="22"/>
         </w:rPr>
         <w:drawing>
           <wp:inline distT="0" distB="0" distL="0" distR="0" wp14:anchorId="1A6A4FC4" wp14:editId="1C493969">
@@ -3992,15 +4085,7 @@
           <w:sz w:val="22"/>
           <w:szCs w:val="22"/>
         </w:rPr>
-        <w:t xml:space="preserve">RDA biplots of plant species composition of log and open plots </w:t>
-      </w:r>
-      <w:r>
-        <w:rPr>
-          <w:rFonts w:ascii="Calibri" w:hAnsi="Calibri" w:cs="Calibri"/>
-          <w:sz w:val="22"/>
-          <w:szCs w:val="22"/>
-        </w:rPr>
-        <w:t>from 2020 to 2022 constrained by year. Arrows show the explanatory soil variables. Polygons show grouping by block numbe</w:t>
+        <w:t>RDA biplots of plant species composition of log and open plots from 2020 to 2022 constrained by year. Arrows show the explanatory soil variables. Polygons show grouping by block numbe</w:t>
       </w:r>
       <w:r>
         <w:rPr>
@@ -4018,19 +4103,6 @@
         </w:rPr>
         <w:t>.</w:t>
       </w:r>
-    </w:p>
-    <w:p>
-      <w:pPr>
-        <w:pStyle w:val="ListParagraph"/>
-        <w:spacing w:line="276" w:lineRule="auto"/>
-        <w:ind w:left="792"/>
-        <w:rPr>
-          <w:rFonts w:ascii="Calibri" w:hAnsi="Calibri" w:cs="Calibri"/>
-          <w:sz w:val="22"/>
-          <w:szCs w:val="22"/>
-          <w:lang w:val="en-HK"/>
-        </w:rPr>
-      </w:pPr>
     </w:p>
     <w:p>
       <w:pPr>

</xml_diff>